<commit_message>
Added a folder with all print documents
</commit_message>
<xml_diff>
--- a/FYP documentation/User_Manual_LocAdoc.docx
+++ b/FYP documentation/User_Manual_LocAdoc.docx
@@ -6,6 +6,8 @@
       <w:pPr>
         <w:jc w:val="right"/>
       </w:pPr>
+      <w:bookmarkStart w:id="0" w:name="_GoBack"/>
+      <w:bookmarkEnd w:id="0"/>
       <w:r>
         <w:rPr>
           <w:noProof/>
@@ -128,7 +130,7 @@
           </mc:Choice>
           <mc:Fallback>
             <w:pict>
-              <v:group w14:anchorId="196FD223" id="Group 114" o:spid="_x0000_s1026" style="position:absolute;margin-left:3.5pt;margin-top:-10.8pt;width:14.4pt;height:710.4pt;z-index:251661312;mso-position-horizontal-relative:margin;mso-position-vertical-relative:margin" coordsize="2286,91440" o:gfxdata="UEsDBBQABgAIAAAAIQC2gziS/gAAAOEBAAATAAAAW0NvbnRlbnRfVHlwZXNdLnhtbJSRQU7DMBBF&#10;90jcwfIWJU67QAgl6YK0S0CoHGBkTxKLZGx5TGhvj5O2G0SRWNoz/78nu9wcxkFMGNg6quQqL6RA&#10;0s5Y6ir5vt9lD1JwBDIwOMJKHpHlpr69KfdHjyxSmriSfYz+USnWPY7AufNIadK6MEJMx9ApD/oD&#10;OlTrorhX2lFEilmcO2RdNtjC5xDF9pCuTyYBB5bi6bQ4syoJ3g9WQ0ymaiLzg5KdCXlKLjvcW893&#10;SUOqXwnz5DrgnHtJTxOsQfEKIT7DmDSUCaxw7Rqn8787ZsmRM9e2VmPeBN4uqYvTtW7jvijg9N/y&#10;JsXecLq0q+WD6m8AAAD//wMAUEsDBBQABgAIAAAAIQA4/SH/1gAAAJQBAAALAAAAX3JlbHMvLnJl&#10;bHOkkMFqwzAMhu+DvYPRfXGawxijTi+j0GvpHsDYimMaW0Yy2fr2M4PBMnrbUb/Q94l/f/hMi1qR&#10;JVI2sOt6UJgd+ZiDgffL8ekFlFSbvV0oo4EbChzGx4f9GRdb25HMsYhqlCwG5lrLq9biZkxWOiqY&#10;22YiTra2kYMu1l1tQD30/bPm3wwYN0x18gb45AdQl1tp5j/sFB2T0FQ7R0nTNEV3j6o9feQzro1i&#10;OWA14Fm+Q8a1a8+Bvu/d/dMb2JY5uiPbhG/ktn4cqGU/er3pcvwCAAD//wMAUEsDBBQABgAIAAAA&#10;IQDRIEIsJwMAAMkJAAAOAAAAZHJzL2Uyb0RvYy54bWzsVs1u2zAMvg/YOwi+p/6Bk9hGnKJ/KQZ0&#10;W7FuD6DIsi3MljxJidMNe/dRkp2maQ9FN+zUiyOKFEXy48docbprG7SlUjHBcy88CTxEOREF41Xu&#10;ffu6miQeUhrzAjeC09y7p8o7Xb5/t+i7jEaiFk1BJQInXGV9l3u11l3m+4rUtMXqRHSUg7IUssUa&#10;RFn5hcQ9eG8bPwqCmd8LWXRSEKoU7F46pbe0/suSEv25LBXVqMk9iE3br7Tftfn6ywXOKom7mpEh&#10;DPyKKFrMOFy6d3WJNUYbyZ64ahmRQolSnxDR+qIsGaE2B8gmDI6yuZZi09lcqqyvun2ZoLRHdXq1&#10;W/JpeysRKwA7D3HcAkT2VhSGsSlO31UZ2FzL7q67lS5DWN4I8l2B2j/WG7lyxmjdfxQFOMQbLWxx&#10;dqVsjQtIG+0sBvd7DOhOIwKbYRIlCSBFQJUGURSAYEEiNSD55Bipr4aDUZTMgvFgGMcBCCZCnI3X&#10;KtGwYsWaxsSgZLW+aCTaYuiMaJ5MZ8lgfmBm0xvSMbWAHlUPMKi/g+Guxh216CpT4gGGdIThC/Qu&#10;5lVDAYqpg8LajTgoBwLi4qIGO3ompehrigsIK7SpmHjBsTtgBAUQvg6Vw+Im8yQKpsfF7aTS11S0&#10;yCxyT0L0FnO8vVHa4TCaDF1kkLDINtzscDFsAGJuB1oCzhqdaQ7Lpl9pGMXBeZROVrNkPolX8XSS&#10;zoNkEoTpeToL4jS+XP02F4dxVrOioPyGcToyO4xfBtkwYxwnLbdRD1WN5qbBcFPBqCNa2vwOuuWo&#10;qaABH3rwkVnLNAy9hrW5l+yNcGbAu+KFrYnGrHFr/3EqtqOhHuOvrRD0qUPXNelaFPeAtBQABAQM&#10;4xkWtZA/PdTDqMs99WODJfVQ84FDt6SGLTAbrRBP5xEI8lCzPtRgTsCVKwBywoV2E3XTSVbVcFdo&#10;S8PFGTC/ZBZ+E6GLy04Ny6T/RKlw9hynZi/hlOqgj/8Fn5I0nMJIMne6djaz7pBVw9oxZZxYI2Pe&#10;SDVOakuXcfa8kepZUtl/LXgv2BExvG3Mg+RQtiR8eIEt/wAAAP//AwBQSwMEFAAGAAgAAAAhABky&#10;NsXgAAAACQEAAA8AAABkcnMvZG93bnJldi54bWxMj01Lw0AQhu+C/2EZwVu7+aDVxmxKKeqpCG0F&#10;8bbNTpPQ7GzIbpP03zue9Di8L+88T76ebCsG7H3jSEE8j0Aglc40VCn4PL7NnkH4oMno1hEquKGH&#10;dXF/l+vMuJH2OBxCJXiEfKYV1CF0mZS+rNFqP3cdEmdn11sd+OwraXo98rhtZRJFS2l1Q/yh1h1u&#10;aywvh6tV8D7qcZPGr8Puct7evo+Lj69djEo9PkybFxABp/BXhl98RoeCmU7uSsaLVsETmwQFsyRe&#10;guA8XbDJiXvpapWALHL536D4AQAA//8DAFBLAQItABQABgAIAAAAIQC2gziS/gAAAOEBAAATAAAA&#10;AAAAAAAAAAAAAAAAAABbQ29udGVudF9UeXBlc10ueG1sUEsBAi0AFAAGAAgAAAAhADj9If/WAAAA&#10;lAEAAAsAAAAAAAAAAAAAAAAALwEAAF9yZWxzLy5yZWxzUEsBAi0AFAAGAAgAAAAhANEgQiwnAwAA&#10;yQkAAA4AAAAAAAAAAAAAAAAALgIAAGRycy9lMm9Eb2MueG1sUEsBAi0AFAAGAAgAAAAhABkyNsXg&#10;AAAACQEAAA8AAAAAAAAAAAAAAAAAgQUAAGRycy9kb3ducmV2LnhtbFBLBQYAAAAABAAEAPMAAACO&#10;BgAAAAA=&#10;">
+              <v:group w14:anchorId="3D9CAB4B" id="Group 114" o:spid="_x0000_s1026" style="position:absolute;margin-left:3.5pt;margin-top:-10.8pt;width:14.4pt;height:710.4pt;z-index:251661312;mso-position-horizontal-relative:margin;mso-position-vertical-relative:margin" coordsize="2286,91440" o:gfxdata="UEsDBBQABgAIAAAAIQC2gziS/gAAAOEBAAATAAAAW0NvbnRlbnRfVHlwZXNdLnhtbJSRQU7DMBBF&#10;90jcwfIWJU67QAgl6YK0S0CoHGBkTxKLZGx5TGhvj5O2G0SRWNoz/78nu9wcxkFMGNg6quQqL6RA&#10;0s5Y6ir5vt9lD1JwBDIwOMJKHpHlpr69KfdHjyxSmriSfYz+USnWPY7AufNIadK6MEJMx9ApD/oD&#10;OlTrorhX2lFEilmcO2RdNtjC5xDF9pCuTyYBB5bi6bQ4syoJ3g9WQ0ymaiLzg5KdCXlKLjvcW893&#10;SUOqXwnz5DrgnHtJTxOsQfEKIT7DmDSUCaxw7Rqn8787ZsmRM9e2VmPeBN4uqYvTtW7jvijg9N/y&#10;JsXecLq0q+WD6m8AAAD//wMAUEsDBBQABgAIAAAAIQA4/SH/1gAAAJQBAAALAAAAX3JlbHMvLnJl&#10;bHOkkMFqwzAMhu+DvYPRfXGawxijTi+j0GvpHsDYimMaW0Yy2fr2M4PBMnrbUb/Q94l/f/hMi1qR&#10;JVI2sOt6UJgd+ZiDgffL8ekFlFSbvV0oo4EbChzGx4f9GRdb25HMsYhqlCwG5lrLq9biZkxWOiqY&#10;22YiTra2kYMu1l1tQD30/bPm3wwYN0x18gb45AdQl1tp5j/sFB2T0FQ7R0nTNEV3j6o9feQzro1i&#10;OWA14Fm+Q8a1a8+Bvu/d/dMb2JY5uiPbhG/ktn4cqGU/er3pcvwCAAD//wMAUEsDBBQABgAIAAAA&#10;IQDRIEIsJwMAAMkJAAAOAAAAZHJzL2Uyb0RvYy54bWzsVs1u2zAMvg/YOwi+p/6Bk9hGnKJ/KQZ0&#10;W7FuD6DIsi3MljxJidMNe/dRkp2maQ9FN+zUiyOKFEXy48docbprG7SlUjHBcy88CTxEOREF41Xu&#10;ffu6miQeUhrzAjeC09y7p8o7Xb5/t+i7jEaiFk1BJQInXGV9l3u11l3m+4rUtMXqRHSUg7IUssUa&#10;RFn5hcQ9eG8bPwqCmd8LWXRSEKoU7F46pbe0/suSEv25LBXVqMk9iE3br7Tftfn6ywXOKom7mpEh&#10;DPyKKFrMOFy6d3WJNUYbyZ64ahmRQolSnxDR+qIsGaE2B8gmDI6yuZZi09lcqqyvun2ZoLRHdXq1&#10;W/JpeysRKwA7D3HcAkT2VhSGsSlO31UZ2FzL7q67lS5DWN4I8l2B2j/WG7lyxmjdfxQFOMQbLWxx&#10;dqVsjQtIG+0sBvd7DOhOIwKbYRIlCSBFQJUGURSAYEEiNSD55Bipr4aDUZTMgvFgGMcBCCZCnI3X&#10;KtGwYsWaxsSgZLW+aCTaYuiMaJ5MZ8lgfmBm0xvSMbWAHlUPMKi/g+Guxh216CpT4gGGdIThC/Qu&#10;5lVDAYqpg8LajTgoBwLi4qIGO3ompehrigsIK7SpmHjBsTtgBAUQvg6Vw+Im8yQKpsfF7aTS11S0&#10;yCxyT0L0FnO8vVHa4TCaDF1kkLDINtzscDFsAGJuB1oCzhqdaQ7Lpl9pGMXBeZROVrNkPolX8XSS&#10;zoNkEoTpeToL4jS+XP02F4dxVrOioPyGcToyO4xfBtkwYxwnLbdRD1WN5qbBcFPBqCNa2vwOuuWo&#10;qaABH3rwkVnLNAy9hrW5l+yNcGbAu+KFrYnGrHFr/3EqtqOhHuOvrRD0qUPXNelaFPeAtBQABAQM&#10;4xkWtZA/PdTDqMs99WODJfVQ84FDt6SGLTAbrRBP5xEI8lCzPtRgTsCVKwBywoV2E3XTSVbVcFdo&#10;S8PFGTC/ZBZ+E6GLy04Ny6T/RKlw9hynZi/hlOqgj/8Fn5I0nMJIMne6djaz7pBVw9oxZZxYI2Pe&#10;SDVOakuXcfa8kepZUtl/LXgv2BExvG3Mg+RQtiR8eIEt/wAAAP//AwBQSwMEFAAGAAgAAAAhABky&#10;NsXgAAAACQEAAA8AAABkcnMvZG93bnJldi54bWxMj01Lw0AQhu+C/2EZwVu7+aDVxmxKKeqpCG0F&#10;8bbNTpPQ7GzIbpP03zue9Di8L+88T76ebCsG7H3jSEE8j0Aglc40VCn4PL7NnkH4oMno1hEquKGH&#10;dXF/l+vMuJH2OBxCJXiEfKYV1CF0mZS+rNFqP3cdEmdn11sd+OwraXo98rhtZRJFS2l1Q/yh1h1u&#10;aywvh6tV8D7qcZPGr8Puct7evo+Lj69djEo9PkybFxABp/BXhl98RoeCmU7uSsaLVsETmwQFsyRe&#10;guA8XbDJiXvpapWALHL536D4AQAA//8DAFBLAQItABQABgAIAAAAIQC2gziS/gAAAOEBAAATAAAA&#10;AAAAAAAAAAAAAAAAAABbQ29udGVudF9UeXBlc10ueG1sUEsBAi0AFAAGAAgAAAAhADj9If/WAAAA&#10;lAEAAAsAAAAAAAAAAAAAAAAALwEAAF9yZWxzLy5yZWxzUEsBAi0AFAAGAAgAAAAhANEgQiwnAwAA&#10;yQkAAA4AAAAAAAAAAAAAAAAALgIAAGRycy9lMm9Eb2MueG1sUEsBAi0AFAAGAAgAAAAhABkyNsXg&#10;AAAACQEAAA8AAAAAAAAAAAAAAAAAgQUAAGRycy9kb3ducmV2LnhtbFBLBQYAAAAABAAEAPMAAACO&#10;BgAAAAA=&#10;">
                 <v:rect id="Rectangle 115" o:spid="_x0000_s1027" style="position:absolute;width:2286;height:87820;visibility:visible;mso-wrap-style:square;v-text-anchor:middle" o:gfxdata="UEsDBBQABgAIAAAAIQDb4fbL7gAAAIUBAAATAAAAW0NvbnRlbnRfVHlwZXNdLnhtbHyQz07DMAyH&#10;70i8Q+QralM4IITa7kDhCAiNB7ASt43WOlEcyvb2pNu4IODoPz9/n1xv9vOkForiPDdwXVagiI23&#10;jocG3rdPxR0oScgWJ8/UwIEENu3lRb09BBKV0ywNjCmFe63FjDSjlD4Q50nv44wpl3HQAc0OB9I3&#10;VXWrjedEnIq03oC27qjHjympx31un0wiTQLq4bS4shrAECZnMGVTvbD9QSnOhDInjzsyuiBXWQP0&#10;r4R18jfgnHvJr4nOknrFmJ5xzhraRtHWf3Kkpfz/yGo5S+H73hkquyhdjr3R8m2lj09svwAAAP//&#10;AwBQSwMEFAAGAAgAAAAhAFr0LFu/AAAAFQEAAAsAAABfcmVscy8ucmVsc2zPwWrDMAwG4Ptg72B0&#10;X5TuUMaI01uh19I+gLGVxCy2jGSy9e1nemrHjpL4P0nD4SetZiPRyNnCruvBUPYcYp4tXC/Htw8w&#10;Wl0ObuVMFm6kcBhfX4Yzra62kC6xqGlKVgtLreUTUf1CyWnHhXKbTCzJ1VbKjMX5LzcTvvf9HuXR&#10;gPHJNKdgQU5hB+ZyK23zHztFL6w81c5zQp6m6P9TMfB3PtPWFCczVQtB9N4U2rp2HOA44NMz4y8A&#10;AAD//wMAUEsDBBQABgAIAAAAIQB64Af8wgAAANoAAAAPAAAAZHJzL2Rvd25yZXYueG1sRI9PawIx&#10;FMTvBb9DeIK3mtWD2NUoKkhbPJT65/5MnruLm5clibvrt28KhR6HmfkNs1z3thYt+VA5VjAZZyCI&#10;tTMVFwrOp/3rHESIyAZrx6TgSQHWq8HLEnPjOv6m9hgLkSAcclRQxtjkUgZdksUwdg1x8m7OW4xJ&#10;+kIaj12C21pOs2wmLVacFkpsaFeSvh8fVsHF3bad1Vf+bJ9f1eP94LWeH5QaDfvNAkSkPv6H/9of&#10;RsEb/F5JN0CufgAAAP//AwBQSwECLQAUAAYACAAAACEA2+H2y+4AAACFAQAAEwAAAAAAAAAAAAAA&#10;AAAAAAAAW0NvbnRlbnRfVHlwZXNdLnhtbFBLAQItABQABgAIAAAAIQBa9CxbvwAAABUBAAALAAAA&#10;AAAAAAAAAAAAAB8BAABfcmVscy8ucmVsc1BLAQItABQABgAIAAAAIQB64Af8wgAAANoAAAAPAAAA&#10;AAAAAAAAAAAAAAcCAABkcnMvZG93bnJldi54bWxQSwUGAAAAAAMAAwC3AAAA9gIAAAAA&#10;" filled="f" stroked="f" strokeweight="1pt"/>
                 <v:rect id="Rectangle 116" o:spid="_x0000_s1028" style="position:absolute;top:89154;width:2286;height:2286;visibility:visible;mso-wrap-style:square;v-text-anchor:middle" o:gfxdata="UEsDBBQABgAIAAAAIQDb4fbL7gAAAIUBAAATAAAAW0NvbnRlbnRfVHlwZXNdLnhtbHyQz07DMAyH&#10;70i8Q+QralM4IITa7kDhCAiNB7ASt43WOlEcyvb2pNu4IODoPz9/n1xv9vOkForiPDdwXVagiI23&#10;jocG3rdPxR0oScgWJ8/UwIEENu3lRb09BBKV0ywNjCmFe63FjDSjlD4Q50nv44wpl3HQAc0OB9I3&#10;VXWrjedEnIq03oC27qjHjympx31un0wiTQLq4bS4shrAECZnMGVTvbD9QSnOhDInjzsyuiBXWQP0&#10;r4R18jfgnHvJr4nOknrFmJ5xzhraRtHWf3Kkpfz/yGo5S+H73hkquyhdjr3R8m2lj09svwAAAP//&#10;AwBQSwMEFAAGAAgAAAAhAFr0LFu/AAAAFQEAAAsAAABfcmVscy8ucmVsc2zPwWrDMAwG4Ptg72B0&#10;X5TuUMaI01uh19I+gLGVxCy2jGSy9e1nemrHjpL4P0nD4SetZiPRyNnCruvBUPYcYp4tXC/Htw8w&#10;Wl0ObuVMFm6kcBhfX4Yzra62kC6xqGlKVgtLreUTUf1CyWnHhXKbTCzJ1VbKjMX5LzcTvvf9HuXR&#10;gPHJNKdgQU5hB+ZyK23zHztFL6w81c5zQp6m6P9TMfB3PtPWFCczVQtB9N4U2rp2HOA44NMz4y8A&#10;AAD//wMAUEsDBBQABgAIAAAAIQASJNH5xAAAANsAAAAPAAAAZHJzL2Rvd25yZXYueG1sRE9La8JA&#10;EL4X/A/LCF5K3VTElNRVRCqkvdRHDh7H7DQbzM6G7DbGf98tFHqbj+85y/VgG9FT52vHCp6nCQji&#10;0umaKwXFaff0AsIHZI2NY1JwJw/r1ehhiZl2Nz5QfwyViCHsM1RgQmgzKX1pyKKfupY4cl+usxgi&#10;7CqpO7zFcNvIWZIspMWaY4PBlraGyuvx2yp4/Hybm/f8I9nnfVG0zfmSbmepUpPxsHkFEWgI/+I/&#10;d67j/AX8/hIPkKsfAAAA//8DAFBLAQItABQABgAIAAAAIQDb4fbL7gAAAIUBAAATAAAAAAAAAAAA&#10;AAAAAAAAAABbQ29udGVudF9UeXBlc10ueG1sUEsBAi0AFAAGAAgAAAAhAFr0LFu/AAAAFQEAAAsA&#10;AAAAAAAAAAAAAAAAHwEAAF9yZWxzLy5yZWxzUEsBAi0AFAAGAAgAAAAhABIk0fnEAAAA2wAAAA8A&#10;AAAAAAAAAAAAAAAABwIAAGRycy9kb3ducmV2LnhtbFBLBQYAAAAAAwADALcAAAD4AgAAAAA=&#10;" filled="f" stroked="f" strokeweight="1pt">
                   <v:path arrowok="t"/>
@@ -187,8 +189,8 @@
           <w:lang w:eastAsia="en-US"/>
         </w:rPr>
       </w:pPr>
-      <w:bookmarkStart w:id="0" w:name="_top"/>
-      <w:bookmarkEnd w:id="0"/>
+      <w:bookmarkStart w:id="1" w:name="_top"/>
+      <w:bookmarkEnd w:id="1"/>
       <w:r>
         <w:rPr>
           <w:rFonts w:ascii="Times New Roman" w:hAnsi="Times New Roman"/>
@@ -258,7 +260,7 @@
           <w:lang w:eastAsia="en-US"/>
         </w:rPr>
       </w:pPr>
-      <w:bookmarkStart w:id="1" w:name="_Hlk491518191"/>
+      <w:bookmarkStart w:id="2" w:name="_Hlk491518191"/>
       <w:r>
         <w:rPr>
           <w:rFonts w:ascii="Times New Roman" w:hAnsi="Times New Roman"/>
@@ -303,7 +305,7 @@
           <w:lang w:eastAsia="en-US"/>
         </w:rPr>
       </w:pPr>
-      <w:bookmarkStart w:id="2" w:name="_Hlk490850680"/>
+      <w:bookmarkStart w:id="3" w:name="_Hlk490850680"/>
       <w:r>
         <w:rPr>
           <w:rFonts w:ascii="Times New Roman" w:hAnsi="Times New Roman"/>
@@ -315,7 +317,7 @@
         <w:t>User Manual</w:t>
       </w:r>
     </w:p>
-    <w:bookmarkEnd w:id="2"/>
+    <w:bookmarkEnd w:id="3"/>
     <w:p>
       <w:pPr>
         <w:spacing w:before="40" w:after="80"/>
@@ -383,7 +385,7 @@
         <w:t>0</w:t>
       </w:r>
     </w:p>
-    <w:bookmarkEnd w:id="1"/>
+    <w:bookmarkEnd w:id="2"/>
     <w:p>
       <w:pPr>
         <w:rPr>
@@ -581,8 +583,7 @@
                                 <w:sz w:val="24"/>
                               </w:rPr>
                             </w:pPr>
-                            <w:bookmarkStart w:id="3" w:name="_Hlk499121833"/>
-                            <w:bookmarkStart w:id="4" w:name="_GoBack"/>
+                            <w:bookmarkStart w:id="4" w:name="_Hlk499121833"/>
                             <w:r>
                               <w:rPr>
                                 <w:rFonts w:asciiTheme="minorHAnsi" w:hAnsiTheme="minorHAnsi" w:cstheme="minorHAnsi"/>
@@ -856,7 +857,6 @@
                               <w:t xml:space="preserve"> </w:t>
                             </w:r>
                           </w:p>
-                          <w:bookmarkEnd w:id="3"/>
                           <w:bookmarkEnd w:id="4"/>
                           <w:p>
                             <w:pPr>
@@ -931,7 +931,6 @@
                         </w:rPr>
                       </w:pPr>
                       <w:bookmarkStart w:id="5" w:name="_Hlk499121833"/>
-                      <w:bookmarkStart w:id="6" w:name="_GoBack"/>
                       <w:r>
                         <w:rPr>
                           <w:rFonts w:asciiTheme="minorHAnsi" w:hAnsiTheme="minorHAnsi" w:cstheme="minorHAnsi"/>
@@ -1206,7 +1205,6 @@
                       </w:r>
                     </w:p>
                     <w:bookmarkEnd w:id="5"/>
-                    <w:bookmarkEnd w:id="6"/>
                     <w:p>
                       <w:pPr>
                         <w:widowControl w:val="0"/>
@@ -4405,16 +4403,16 @@
       <w:pPr>
         <w:pStyle w:val="Heading1"/>
       </w:pPr>
-      <w:bookmarkStart w:id="7" w:name="_Toc188532843"/>
-      <w:bookmarkStart w:id="8" w:name="_Toc491343956"/>
-      <w:bookmarkStart w:id="9" w:name="_Toc498782843"/>
+      <w:bookmarkStart w:id="6" w:name="_Toc188532843"/>
+      <w:bookmarkStart w:id="7" w:name="_Toc491343956"/>
+      <w:bookmarkStart w:id="8" w:name="_Toc498782843"/>
       <w:r>
         <w:lastRenderedPageBreak/>
         <w:t>Introduction</w:t>
       </w:r>
+      <w:bookmarkEnd w:id="6"/>
       <w:bookmarkEnd w:id="7"/>
       <w:bookmarkEnd w:id="8"/>
-      <w:bookmarkEnd w:id="9"/>
     </w:p>
     <w:p>
       <w:r>
@@ -4536,11 +4534,11 @@
       <w:pPr>
         <w:pStyle w:val="Heading1"/>
       </w:pPr>
-      <w:bookmarkStart w:id="10" w:name="_Toc498782844"/>
+      <w:bookmarkStart w:id="9" w:name="_Toc498782844"/>
       <w:r>
         <w:t>Requirements</w:t>
       </w:r>
-      <w:bookmarkEnd w:id="10"/>
+      <w:bookmarkEnd w:id="9"/>
     </w:p>
     <w:tbl>
       <w:tblPr>
@@ -4678,11 +4676,11 @@
       <w:pPr>
         <w:pStyle w:val="Heading1"/>
       </w:pPr>
-      <w:bookmarkStart w:id="11" w:name="_Toc498782845"/>
+      <w:bookmarkStart w:id="10" w:name="_Toc498782845"/>
       <w:r>
         <w:t>Login</w:t>
       </w:r>
-      <w:bookmarkEnd w:id="11"/>
+      <w:bookmarkEnd w:id="10"/>
       <w:r>
         <w:rPr>
           <w:rFonts w:eastAsiaTheme="minorEastAsia" w:hint="eastAsia"/>
@@ -5526,12 +5524,12 @@
       <w:pPr>
         <w:pStyle w:val="Heading1"/>
       </w:pPr>
-      <w:bookmarkStart w:id="12" w:name="_Toc498782846"/>
+      <w:bookmarkStart w:id="11" w:name="_Toc498782846"/>
       <w:r>
         <w:lastRenderedPageBreak/>
         <w:t>Signup</w:t>
       </w:r>
-      <w:bookmarkEnd w:id="12"/>
+      <w:bookmarkEnd w:id="11"/>
     </w:p>
     <w:p>
       <w:pPr>
@@ -6864,7 +6862,7 @@
       <w:pPr>
         <w:pStyle w:val="Heading1"/>
       </w:pPr>
-      <w:bookmarkStart w:id="13" w:name="_Toc498782847"/>
+      <w:bookmarkStart w:id="12" w:name="_Toc498782847"/>
       <w:r>
         <w:rPr>
           <w:rFonts w:hint="eastAsia"/>
@@ -6886,7 +6884,7 @@
         </w:rPr>
         <w:t>(Password Recovery)</w:t>
       </w:r>
-      <w:bookmarkEnd w:id="13"/>
+      <w:bookmarkEnd w:id="12"/>
       <w:r>
         <w:t xml:space="preserve"> </w:t>
       </w:r>
@@ -7772,11 +7770,11 @@
           <w:lang w:eastAsia="ko-KR"/>
         </w:rPr>
       </w:pPr>
-      <w:bookmarkStart w:id="14" w:name="_Toc498782848"/>
+      <w:bookmarkStart w:id="13" w:name="_Toc498782848"/>
       <w:r>
         <w:t>Home Screen</w:t>
       </w:r>
-      <w:bookmarkEnd w:id="14"/>
+      <w:bookmarkEnd w:id="13"/>
     </w:p>
     <w:p>
       <w:pPr>
@@ -8500,7 +8498,7 @@
         </w:rPr>
         <w:t xml:space="preserve"> </w:t>
       </w:r>
-      <w:bookmarkStart w:id="15" w:name="_Toc498782849"/>
+      <w:bookmarkStart w:id="14" w:name="_Toc498782849"/>
       <w:r>
         <w:rPr>
           <w:rStyle w:val="Heading2Char"/>
@@ -8511,7 +8509,7 @@
       <w:r>
         <w:t>)</w:t>
       </w:r>
-      <w:bookmarkEnd w:id="15"/>
+      <w:bookmarkEnd w:id="14"/>
     </w:p>
     <w:p>
       <w:pPr>
@@ -8997,7 +8995,7 @@
       <w:pPr>
         <w:pStyle w:val="Heading2"/>
       </w:pPr>
-      <w:bookmarkStart w:id="16" w:name="_Toc498782850"/>
+      <w:bookmarkStart w:id="15" w:name="_Toc498782850"/>
       <w:r>
         <w:rPr>
           <w:rStyle w:val="Heading2Char"/>
@@ -9017,7 +9015,7 @@
       <w:r>
         <w:t>)</w:t>
       </w:r>
-      <w:bookmarkEnd w:id="16"/>
+      <w:bookmarkEnd w:id="15"/>
     </w:p>
     <w:p>
       <w:pPr>
@@ -9339,11 +9337,11 @@
       <w:pPr>
         <w:pStyle w:val="Heading2"/>
       </w:pPr>
-      <w:bookmarkStart w:id="17" w:name="_Toc498782851"/>
+      <w:bookmarkStart w:id="16" w:name="_Toc498782851"/>
       <w:r>
         <w:t>Home screen (file operations)</w:t>
       </w:r>
-      <w:bookmarkEnd w:id="17"/>
+      <w:bookmarkEnd w:id="16"/>
       <w:r>
         <w:t xml:space="preserve"> </w:t>
       </w:r>
@@ -9638,11 +9636,11 @@
       <w:pPr>
         <w:pStyle w:val="Heading2"/>
       </w:pPr>
-      <w:bookmarkStart w:id="18" w:name="_Toc498782852"/>
+      <w:bookmarkStart w:id="17" w:name="_Toc498782852"/>
       <w:r>
         <w:t>PDF viewer</w:t>
       </w:r>
-      <w:bookmarkEnd w:id="18"/>
+      <w:bookmarkEnd w:id="17"/>
     </w:p>
     <w:p/>
     <w:p>
@@ -9886,7 +9884,7 @@
           <w:lang w:eastAsia="ko-KR"/>
         </w:rPr>
       </w:pPr>
-      <w:bookmarkStart w:id="19" w:name="_Toc498782853"/>
+      <w:bookmarkStart w:id="18" w:name="_Toc498782853"/>
       <w:r>
         <w:t>Main Menu</w:t>
       </w:r>
@@ -9897,7 +9895,7 @@
         </w:rPr>
         <w:t xml:space="preserve"> (Navigation Menu)</w:t>
       </w:r>
-      <w:bookmarkEnd w:id="19"/>
+      <w:bookmarkEnd w:id="18"/>
     </w:p>
     <w:p>
       <w:pPr>
@@ -10267,7 +10265,7 @@
           <w:lang w:eastAsia="ko-KR"/>
         </w:rPr>
       </w:pPr>
-      <w:bookmarkStart w:id="20" w:name="_Toc498782854"/>
+      <w:bookmarkStart w:id="19" w:name="_Toc498782854"/>
       <w:r>
         <w:rPr>
           <w:rFonts w:hint="eastAsia"/>
@@ -10275,7 +10273,7 @@
         </w:rPr>
         <w:t>Add Area</w:t>
       </w:r>
-      <w:bookmarkEnd w:id="20"/>
+      <w:bookmarkEnd w:id="19"/>
     </w:p>
     <w:p>
       <w:pPr>
@@ -10692,7 +10690,7 @@
           <w:lang w:eastAsia="ko-KR"/>
         </w:rPr>
       </w:pPr>
-      <w:bookmarkStart w:id="21" w:name="_Toc498782855"/>
+      <w:bookmarkStart w:id="20" w:name="_Toc498782855"/>
       <w:r>
         <w:rPr>
           <w:rFonts w:hint="eastAsia"/>
@@ -10700,7 +10698,7 @@
         </w:rPr>
         <w:t>Area Operation</w:t>
       </w:r>
-      <w:bookmarkEnd w:id="21"/>
+      <w:bookmarkEnd w:id="20"/>
     </w:p>
     <w:p>
       <w:pPr>
@@ -11157,7 +11155,7 @@
           <w:lang w:eastAsia="ko-KR"/>
         </w:rPr>
       </w:pPr>
-      <w:bookmarkStart w:id="22" w:name="_Toc498782856"/>
+      <w:bookmarkStart w:id="21" w:name="_Toc498782856"/>
       <w:r>
         <w:rPr>
           <w:rFonts w:hint="eastAsia"/>
@@ -11172,7 +11170,7 @@
         </w:rPr>
         <w:t>(Import Documents)</w:t>
       </w:r>
-      <w:bookmarkEnd w:id="22"/>
+      <w:bookmarkEnd w:id="21"/>
     </w:p>
     <w:p>
       <w:pPr>
@@ -11762,12 +11760,12 @@
       <w:pPr>
         <w:pStyle w:val="Heading1"/>
       </w:pPr>
-      <w:bookmarkStart w:id="23" w:name="_Toc498782857"/>
+      <w:bookmarkStart w:id="22" w:name="_Toc498782857"/>
       <w:r>
         <w:lastRenderedPageBreak/>
         <w:t>Settings</w:t>
       </w:r>
-      <w:bookmarkEnd w:id="23"/>
+      <w:bookmarkEnd w:id="22"/>
     </w:p>
     <w:p/>
     <w:p>
@@ -12412,7 +12410,7 @@
           <w:lang w:eastAsia="ko-KR"/>
         </w:rPr>
       </w:pPr>
-      <w:bookmarkStart w:id="24" w:name="_Toc498782858"/>
+      <w:bookmarkStart w:id="23" w:name="_Toc498782858"/>
       <w:r>
         <w:rPr>
           <w:rFonts w:hint="eastAsia"/>
@@ -12421,7 +12419,7 @@
         <w:lastRenderedPageBreak/>
         <w:t>Change User Name</w:t>
       </w:r>
-      <w:bookmarkEnd w:id="24"/>
+      <w:bookmarkEnd w:id="23"/>
     </w:p>
     <w:p>
       <w:pPr>
@@ -12823,12 +12821,12 @@
       <w:pPr>
         <w:pStyle w:val="Heading2"/>
       </w:pPr>
-      <w:bookmarkStart w:id="25" w:name="_Toc498782859"/>
+      <w:bookmarkStart w:id="24" w:name="_Toc498782859"/>
       <w:r>
         <w:lastRenderedPageBreak/>
         <w:t>Change password</w:t>
       </w:r>
-      <w:bookmarkEnd w:id="25"/>
+      <w:bookmarkEnd w:id="24"/>
     </w:p>
     <w:p/>
     <w:p>
@@ -13409,7 +13407,7 @@
           <w:lang w:eastAsia="ko-KR"/>
         </w:rPr>
       </w:pPr>
-      <w:bookmarkStart w:id="26" w:name="_Toc498782860"/>
+      <w:bookmarkStart w:id="25" w:name="_Toc498782860"/>
       <w:r>
         <w:rPr>
           <w:rFonts w:hint="eastAsia"/>
@@ -13418,7 +13416,7 @@
         <w:lastRenderedPageBreak/>
         <w:t>Download Backup Files</w:t>
       </w:r>
-      <w:bookmarkEnd w:id="26"/>
+      <w:bookmarkEnd w:id="25"/>
     </w:p>
     <w:p>
       <w:pPr>
@@ -13712,7 +13710,7 @@
           <w:lang w:eastAsia="ko-KR"/>
         </w:rPr>
       </w:pPr>
-      <w:bookmarkStart w:id="27" w:name="_Toc498782861"/>
+      <w:bookmarkStart w:id="26" w:name="_Toc498782861"/>
       <w:r>
         <w:rPr>
           <w:lang w:eastAsia="ko-KR"/>
@@ -13720,7 +13718,7 @@
         <w:lastRenderedPageBreak/>
         <w:t>About</w:t>
       </w:r>
-      <w:bookmarkEnd w:id="27"/>
+      <w:bookmarkEnd w:id="26"/>
     </w:p>
     <w:p>
       <w:pPr>
@@ -13954,12 +13952,12 @@
       <w:pPr>
         <w:pStyle w:val="Heading1"/>
       </w:pPr>
-      <w:bookmarkStart w:id="28" w:name="_Toc498782862"/>
+      <w:bookmarkStart w:id="27" w:name="_Toc498782862"/>
       <w:r>
         <w:lastRenderedPageBreak/>
         <w:t>Delete Account</w:t>
       </w:r>
-      <w:bookmarkEnd w:id="28"/>
+      <w:bookmarkEnd w:id="27"/>
     </w:p>
     <w:p/>
     <w:p>
@@ -14423,7 +14421,7 @@
           <w:rPr>
             <w:noProof/>
           </w:rPr>
-          <w:t>14</w:t>
+          <w:t>20</w:t>
         </w:r>
         <w:r>
           <w:rPr>
@@ -14545,7 +14543,7 @@
         </mc:Choice>
         <mc:Fallback>
           <w:pict>
-            <v:line w14:anchorId="1D536929" id="Straight Connector 14" o:spid="_x0000_s1026" style="position:absolute;flip:y;z-index:251689472;visibility:visible;mso-wrap-style:square;mso-width-percent:0;mso-height-percent:0;mso-wrap-distance-left:9pt;mso-wrap-distance-top:0;mso-wrap-distance-right:9pt;mso-wrap-distance-bottom:0;mso-position-horizontal:left;mso-position-horizontal-relative:margin;mso-position-vertical:absolute;mso-position-vertical-relative:text;mso-width-percent:0;mso-height-percent:0;mso-width-relative:margin;mso-height-relative:margin" from="0,11.65pt" to="492.45pt,13pt" o:gfxdata="UEsDBBQABgAIAAAAIQC2gziS/gAAAOEBAAATAAAAW0NvbnRlbnRfVHlwZXNdLnhtbJSRQU7DMBBF&#10;90jcwfIWJU67QAgl6YK0S0CoHGBkTxKLZGx5TGhvj5O2G0SRWNoz/78nu9wcxkFMGNg6quQqL6RA&#10;0s5Y6ir5vt9lD1JwBDIwOMJKHpHlpr69KfdHjyxSmriSfYz+USnWPY7AufNIadK6MEJMx9ApD/oD&#10;OlTrorhX2lFEilmcO2RdNtjC5xDF9pCuTyYBB5bi6bQ4syoJ3g9WQ0ymaiLzg5KdCXlKLjvcW893&#10;SUOqXwnz5DrgnHtJTxOsQfEKIT7DmDSUCaxw7Rqn8787ZsmRM9e2VmPeBN4uqYvTtW7jvijg9N/y&#10;JsXecLq0q+WD6m8AAAD//wMAUEsDBBQABgAIAAAAIQA4/SH/1gAAAJQBAAALAAAAX3JlbHMvLnJl&#10;bHOkkMFqwzAMhu+DvYPRfXGawxijTi+j0GvpHsDYimMaW0Yy2fr2M4PBMnrbUb/Q94l/f/hMi1qR&#10;JVI2sOt6UJgd+ZiDgffL8ekFlFSbvV0oo4EbChzGx4f9GRdb25HMsYhqlCwG5lrLq9biZkxWOiqY&#10;22YiTra2kYMu1l1tQD30/bPm3wwYN0x18gb45AdQl1tp5j/sFB2T0FQ7R0nTNEV3j6o9feQzro1i&#10;OWA14Fm+Q8a1a8+Bvu/d/dMb2JY5uiPbhG/ktn4cqGU/er3pcvwCAAD//wMAUEsDBBQABgAIAAAA&#10;IQB5+vDj4gEAAAgEAAAOAAAAZHJzL2Uyb0RvYy54bWysU02P0zAQvSPxHyzfadJsW0rUdA9dLRcE&#10;FQvcXcdOLPylsWnaf8/YScOKrwPiYtmeeW/mvbF39xejyVlAUM42dLkoKRGWu1bZrqGfPz2+2lIS&#10;IrMt086Khl5FoPf7ly92g69F5XqnWwEESWyoB9/QPkZfF0XgvTAsLJwXFoPSgWERj9AVLbAB2Y0u&#10;qrLcFIOD1oPjIgS8fRiDdJ/5pRQ8fpAyiEh0Q7G3mFfI6ymtxX7H6g6Y7xWf2mD/0IVhymLRmeqB&#10;RUa+gfqFyigOLjgZF9yZwkmpuMgaUM2y/EnNU8+8yFrQnOBnm8L/o+Xvz0cgqsXZrSixzOCMniIw&#10;1fWRHJy16KADgkF0avChRsDBHmE6BX+EJPsiwRCplf+CRNkIlEYu2efr7LO4RMLxclOtV+VqTQnH&#10;2HLz5u4usRcjTaLzEOJb4QxJm4ZqZZMNrGbndyGOqbeUdK1tWoPTqn1UWucDdKeDBnJmOPjq9Xa9&#10;2U41nqVhxQQtkq5RSd7FqxYj7Uch0RvsuMrl86sUM237dTlxaouZCSKx/Awq/w6achNM5Jc6A0cH&#10;/1htzs4VnY0z0Cjr4HdV4+XWqhzzb6pHrUn2ybXXPNdsBz63PJHpa6T3/Pyc4T8+8P47AAAA//8D&#10;AFBLAwQUAAYACAAAACEAgqfCod4AAAAGAQAADwAAAGRycy9kb3ducmV2LnhtbEyPwU7DMBBE70j8&#10;g7VIXFDr0FalDXEqVCn0RkUph97ceIkj7HWI3Tb8PcsJjjszmnlbrAbvxBn72AZScD/OQCDVwbTU&#10;KNi/VaMFiJg0Ge0CoYJvjLAqr68KnZtwoVc871IjuIRirhXYlLpcylhb9DqOQ4fE3kfovU589o00&#10;vb5wuXdykmVz6XVLvGB1h2uL9efu5BWY2fZwqMzabr7uXh7se+aew6ZS6vZmeHoEkXBIf2H4xWd0&#10;KJnpGE5konAK+JGkYDKdgmB3uZgtQRxZmGcgy0L+xy9/AAAA//8DAFBLAQItABQABgAIAAAAIQC2&#10;gziS/gAAAOEBAAATAAAAAAAAAAAAAAAAAAAAAABbQ29udGVudF9UeXBlc10ueG1sUEsBAi0AFAAG&#10;AAgAAAAhADj9If/WAAAAlAEAAAsAAAAAAAAAAAAAAAAALwEAAF9yZWxzLy5yZWxzUEsBAi0AFAAG&#10;AAgAAAAhAHn68OPiAQAACAQAAA4AAAAAAAAAAAAAAAAALgIAAGRycy9lMm9Eb2MueG1sUEsBAi0A&#10;FAAGAAgAAAAhAIKnwqHeAAAABgEAAA8AAAAAAAAAAAAAAAAAPAQAAGRycy9kb3ducmV2LnhtbFBL&#10;BQYAAAAABAAEAPMAAABHBQAAAAA=&#10;" strokecolor="#278568" strokeweight="1pt">
+            <v:line w14:anchorId="72D72B1C" id="Straight Connector 14" o:spid="_x0000_s1026" style="position:absolute;flip:y;z-index:251689472;visibility:visible;mso-wrap-style:square;mso-width-percent:0;mso-height-percent:0;mso-wrap-distance-left:9pt;mso-wrap-distance-top:0;mso-wrap-distance-right:9pt;mso-wrap-distance-bottom:0;mso-position-horizontal:left;mso-position-horizontal-relative:margin;mso-position-vertical:absolute;mso-position-vertical-relative:text;mso-width-percent:0;mso-height-percent:0;mso-width-relative:margin;mso-height-relative:margin" from="0,11.65pt" to="492.45pt,13pt" o:gfxdata="UEsDBBQABgAIAAAAIQC2gziS/gAAAOEBAAATAAAAW0NvbnRlbnRfVHlwZXNdLnhtbJSRQU7DMBBF&#10;90jcwfIWJU67QAgl6YK0S0CoHGBkTxKLZGx5TGhvj5O2G0SRWNoz/78nu9wcxkFMGNg6quQqL6RA&#10;0s5Y6ir5vt9lD1JwBDIwOMJKHpHlpr69KfdHjyxSmriSfYz+USnWPY7AufNIadK6MEJMx9ApD/oD&#10;OlTrorhX2lFEilmcO2RdNtjC5xDF9pCuTyYBB5bi6bQ4syoJ3g9WQ0ymaiLzg5KdCXlKLjvcW893&#10;SUOqXwnz5DrgnHtJTxOsQfEKIT7DmDSUCaxw7Rqn8787ZsmRM9e2VmPeBN4uqYvTtW7jvijg9N/y&#10;JsXecLq0q+WD6m8AAAD//wMAUEsDBBQABgAIAAAAIQA4/SH/1gAAAJQBAAALAAAAX3JlbHMvLnJl&#10;bHOkkMFqwzAMhu+DvYPRfXGawxijTi+j0GvpHsDYimMaW0Yy2fr2M4PBMnrbUb/Q94l/f/hMi1qR&#10;JVI2sOt6UJgd+ZiDgffL8ekFlFSbvV0oo4EbChzGx4f9GRdb25HMsYhqlCwG5lrLq9biZkxWOiqY&#10;22YiTra2kYMu1l1tQD30/bPm3wwYN0x18gb45AdQl1tp5j/sFB2T0FQ7R0nTNEV3j6o9feQzro1i&#10;OWA14Fm+Q8a1a8+Bvu/d/dMb2JY5uiPbhG/ktn4cqGU/er3pcvwCAAD//wMAUEsDBBQABgAIAAAA&#10;IQB5+vDj4gEAAAgEAAAOAAAAZHJzL2Uyb0RvYy54bWysU02P0zAQvSPxHyzfadJsW0rUdA9dLRcE&#10;FQvcXcdOLPylsWnaf8/YScOKrwPiYtmeeW/mvbF39xejyVlAUM42dLkoKRGWu1bZrqGfPz2+2lIS&#10;IrMt086Khl5FoPf7ly92g69F5XqnWwEESWyoB9/QPkZfF0XgvTAsLJwXFoPSgWERj9AVLbAB2Y0u&#10;qrLcFIOD1oPjIgS8fRiDdJ/5pRQ8fpAyiEh0Q7G3mFfI6ymtxX7H6g6Y7xWf2mD/0IVhymLRmeqB&#10;RUa+gfqFyigOLjgZF9yZwkmpuMgaUM2y/EnNU8+8yFrQnOBnm8L/o+Xvz0cgqsXZrSixzOCMniIw&#10;1fWRHJy16KADgkF0avChRsDBHmE6BX+EJPsiwRCplf+CRNkIlEYu2efr7LO4RMLxclOtV+VqTQnH&#10;2HLz5u4usRcjTaLzEOJb4QxJm4ZqZZMNrGbndyGOqbeUdK1tWoPTqn1UWucDdKeDBnJmOPjq9Xa9&#10;2U41nqVhxQQtkq5RSd7FqxYj7Uch0RvsuMrl86sUM237dTlxaouZCSKx/Awq/w6achNM5Jc6A0cH&#10;/1htzs4VnY0z0Cjr4HdV4+XWqhzzb6pHrUn2ybXXPNdsBz63PJHpa6T3/Pyc4T8+8P47AAAA//8D&#10;AFBLAwQUAAYACAAAACEAgqfCod4AAAAGAQAADwAAAGRycy9kb3ducmV2LnhtbEyPwU7DMBBE70j8&#10;g7VIXFDr0FalDXEqVCn0RkUph97ceIkj7HWI3Tb8PcsJjjszmnlbrAbvxBn72AZScD/OQCDVwbTU&#10;KNi/VaMFiJg0Ge0CoYJvjLAqr68KnZtwoVc871IjuIRirhXYlLpcylhb9DqOQ4fE3kfovU589o00&#10;vb5wuXdykmVz6XVLvGB1h2uL9efu5BWY2fZwqMzabr7uXh7se+aew6ZS6vZmeHoEkXBIf2H4xWd0&#10;KJnpGE5konAK+JGkYDKdgmB3uZgtQRxZmGcgy0L+xy9/AAAA//8DAFBLAQItABQABgAIAAAAIQC2&#10;gziS/gAAAOEBAAATAAAAAAAAAAAAAAAAAAAAAABbQ29udGVudF9UeXBlc10ueG1sUEsBAi0AFAAG&#10;AAgAAAAhADj9If/WAAAAlAEAAAsAAAAAAAAAAAAAAAAALwEAAF9yZWxzLy5yZWxzUEsBAi0AFAAG&#10;AAgAAAAhAHn68OPiAQAACAQAAA4AAAAAAAAAAAAAAAAALgIAAGRycy9lMm9Eb2MueG1sUEsBAi0A&#10;FAAGAAgAAAAhAIKnwqHeAAAABgEAAA8AAAAAAAAAAAAAAAAAPAQAAGRycy9kb3ducmV2LnhtbFBL&#10;BQYAAAAABAAEAPMAAABHBQAAAAA=&#10;" strokecolor="#278568" strokeweight="1pt">
               <v:stroke joinstyle="miter"/>
               <w10:wrap anchorx="margin"/>
             </v:line>
@@ -20227,7 +20225,7 @@
 </file>
 
 <file path=customXml/itemProps1.xml><?xml version="1.0" encoding="utf-8"?>
-<ds:datastoreItem xmlns:ds="http://schemas.openxmlformats.org/officeDocument/2006/customXml" ds:itemID="{713B374F-D68C-492E-BFF7-17F3BFDE16D4}">
+<ds:datastoreItem xmlns:ds="http://schemas.openxmlformats.org/officeDocument/2006/customXml" ds:itemID="{9B3D1EB6-D0CD-4565-924E-49E56E78C7D4}">
   <ds:schemaRefs>
     <ds:schemaRef ds:uri="http://schemas.openxmlformats.org/officeDocument/2006/bibliography"/>
   </ds:schemaRefs>

</xml_diff>